<commit_message>
Add pdf of the report
</commit_message>
<xml_diff>
--- a/1-19 1-20.docx
+++ b/1-19 1-20.docx
@@ -700,7 +700,7 @@
               <w:rPr>
                 <w:webHidden/>
               </w:rPr>
-              <w:t>4</w:t>
+              <w:t>5</w:t>
             </w:r>
             <w:r>
               <w:rPr>
@@ -766,7 +766,7 @@
               <w:rPr>
                 <w:webHidden/>
               </w:rPr>
-              <w:t>5</w:t>
+              <w:t>6</w:t>
             </w:r>
             <w:r>
               <w:rPr>
@@ -839,7 +839,7 @@
               <w:rPr>
                 <w:webHidden/>
               </w:rPr>
-              <w:t>6</w:t>
+              <w:t>7</w:t>
             </w:r>
             <w:r>
               <w:rPr>
@@ -926,7 +926,7 @@
               <w:rPr>
                 <w:webHidden/>
               </w:rPr>
-              <w:t>7</w:t>
+              <w:t>9</w:t>
             </w:r>
             <w:r>
               <w:rPr>
@@ -999,7 +999,7 @@
               <w:rPr>
                 <w:webHidden/>
               </w:rPr>
-              <w:t>7</w:t>
+              <w:t>9</w:t>
             </w:r>
             <w:r>
               <w:rPr>
@@ -1072,7 +1072,7 @@
               <w:rPr>
                 <w:webHidden/>
               </w:rPr>
-              <w:t>7</w:t>
+              <w:t>9</w:t>
             </w:r>
             <w:r>
               <w:rPr>
@@ -1138,7 +1138,7 @@
               <w:rPr>
                 <w:webHidden/>
               </w:rPr>
-              <w:t>7</w:t>
+              <w:t>9</w:t>
             </w:r>
             <w:r>
               <w:rPr>
@@ -1204,7 +1204,7 @@
               <w:rPr>
                 <w:webHidden/>
               </w:rPr>
-              <w:t>8</w:t>
+              <w:t>10</w:t>
             </w:r>
             <w:r>
               <w:rPr>
@@ -1270,7 +1270,7 @@
               <w:rPr>
                 <w:webHidden/>
               </w:rPr>
-              <w:t>8</w:t>
+              <w:t>11</w:t>
             </w:r>
             <w:r>
               <w:rPr>
@@ -1398,7 +1398,7 @@
             <w:noProof/>
             <w:webHidden/>
           </w:rPr>
-          <w:t>5</w:t>
+          <w:t>3</w:t>
         </w:r>
         <w:r>
           <w:rPr>
@@ -1476,7 +1476,7 @@
             <w:noProof/>
             <w:webHidden/>
           </w:rPr>
-          <w:t>5</w:t>
+          <w:t>4</w:t>
         </w:r>
         <w:r>
           <w:rPr>
@@ -1554,7 +1554,7 @@
             <w:noProof/>
             <w:webHidden/>
           </w:rPr>
-          <w:t>6</w:t>
+          <w:t>5</w:t>
         </w:r>
         <w:r>
           <w:rPr>
@@ -1632,7 +1632,7 @@
             <w:noProof/>
             <w:webHidden/>
           </w:rPr>
-          <w:t>7</w:t>
+          <w:t>6</w:t>
         </w:r>
         <w:r>
           <w:rPr>
@@ -1710,7 +1710,7 @@
             <w:noProof/>
             <w:webHidden/>
           </w:rPr>
-          <w:t>7</w:t>
+          <w:t>6</w:t>
         </w:r>
         <w:r>
           <w:rPr>
@@ -1788,7 +1788,7 @@
             <w:noProof/>
             <w:webHidden/>
           </w:rPr>
-          <w:t>8</w:t>
+          <w:t>7</w:t>
         </w:r>
         <w:r>
           <w:rPr>
@@ -3492,13 +3492,54 @@
           <w:szCs w:val="32"/>
         </w:rPr>
       </w:pPr>
-      <w:r>
+    </w:p>
+    <w:p>
+      <w:pPr>
         <w:rPr>
           <w:b/>
           <w:bCs/>
           <w:sz w:val="32"/>
           <w:szCs w:val="32"/>
         </w:rPr>
+      </w:pPr>
+    </w:p>
+    <w:p>
+      <w:pPr>
+        <w:rPr>
+          <w:b/>
+          <w:bCs/>
+          <w:sz w:val="32"/>
+          <w:szCs w:val="32"/>
+        </w:rPr>
+      </w:pPr>
+    </w:p>
+    <w:p>
+      <w:pPr>
+        <w:rPr>
+          <w:b/>
+          <w:bCs/>
+          <w:sz w:val="32"/>
+          <w:szCs w:val="32"/>
+        </w:rPr>
+      </w:pPr>
+    </w:p>
+    <w:p>
+      <w:pPr>
+        <w:rPr>
+          <w:b/>
+          <w:bCs/>
+          <w:sz w:val="32"/>
+          <w:szCs w:val="32"/>
+        </w:rPr>
+      </w:pPr>
+      <w:r>
+        <w:rPr>
+          <w:b/>
+          <w:bCs/>
+          <w:sz w:val="32"/>
+          <w:szCs w:val="32"/>
+        </w:rPr>
+        <w:lastRenderedPageBreak/>
         <w:t>Solution verification:</w:t>
       </w:r>
     </w:p>
@@ -4360,17 +4401,6 @@
     </w:p>
     <w:p>
       <w:pPr>
-        <w:ind w:left="0"/>
-      </w:pPr>
-    </w:p>
-    <w:p/>
-    <w:p>
-      <w:pPr>
-        <w:ind w:left="0"/>
-      </w:pPr>
-    </w:p>
-    <w:p>
-      <w:pPr>
         <w:pStyle w:val="Heading2"/>
         <w:spacing w:after="0"/>
         <w:ind w:left="0"/>
@@ -5847,7 +5877,15 @@
       </w:r>
       <w:proofErr w:type="spellEnd"/>
       <w:r>
-        <w:t xml:space="preserve"> documentations for rectangularPulse function</w:t>
+        <w:t xml:space="preserve"> documentations for </w:t>
+      </w:r>
+      <w:proofErr w:type="spellStart"/>
+      <w:r>
+        <w:t>rectangularPulse</w:t>
+      </w:r>
+      <w:proofErr w:type="spellEnd"/>
+      <w:r>
+        <w:t xml:space="preserve"> function</w:t>
       </w:r>
     </w:p>
     <w:p>
@@ -16403,28 +16441,28 @@
 </file>
 
 <file path=customXml/item1.xml><?xml version="1.0" encoding="utf-8"?>
+<b:Sources xmlns:b="http://schemas.openxmlformats.org/officeDocument/2006/bibliography" xmlns="http://schemas.openxmlformats.org/officeDocument/2006/bibliography" SelectedStyle="\APASixthEditionOfficeOnline.xsl" StyleName="APA" Version="6"/>
+</file>
+
+<file path=customXml/item2.xml><?xml version="1.0" encoding="utf-8"?>
 <go:gDocsCustomXmlDataStorage xmlns:go="http://customooxmlschemas.google.com/" xmlns:r="http://schemas.openxmlformats.org/officeDocument/2006/relationships">
   <go:docsCustomData xmlns:go="http://customooxmlschemas.google.com/" roundtripDataSignature="AMtx7mi14+y5ihzuBordSARx54cdwfPang==">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</go:docsCustomData>
 </go:gDocsCustomXmlDataStorage>
 </file>
 
-<file path=customXml/item2.xml><?xml version="1.0" encoding="utf-8"?>
-<b:Sources xmlns:b="http://schemas.openxmlformats.org/officeDocument/2006/bibliography" xmlns="http://schemas.openxmlformats.org/officeDocument/2006/bibliography" SelectedStyle="\APASixthEditionOfficeOnline.xsl" StyleName="APA" Version="6"/>
+<file path=customXml/itemProps1.xml><?xml version="1.0" encoding="utf-8"?>
+<ds:datastoreItem xmlns:ds="http://schemas.openxmlformats.org/officeDocument/2006/customXml" ds:itemID="{AE69A043-F495-4EBA-93AE-C625CD1E13FF}">
+  <ds:schemaRefs>
+    <ds:schemaRef ds:uri="http://schemas.openxmlformats.org/officeDocument/2006/bibliography"/>
+  </ds:schemaRefs>
+</ds:datastoreItem>
 </file>
 
-<file path=customXml/itemProps1.xml><?xml version="1.0" encoding="utf-8"?>
+<file path=customXml/itemProps2.xml><?xml version="1.0" encoding="utf-8"?>
 <ds:datastoreItem xmlns:ds="http://schemas.openxmlformats.org/officeDocument/2006/customXml" ds:itemID="{11111111-1234-1234-1234-123412341234}">
   <ds:schemaRefs>
     <ds:schemaRef ds:uri="http://customooxmlschemas.google.com/"/>
     <ds:schemaRef ds:uri="http://schemas.openxmlformats.org/officeDocument/2006/relationships"/>
   </ds:schemaRefs>
 </ds:datastoreItem>
-</file>
-
-<file path=customXml/itemProps2.xml><?xml version="1.0" encoding="utf-8"?>
-<ds:datastoreItem xmlns:ds="http://schemas.openxmlformats.org/officeDocument/2006/customXml" ds:itemID="{AE69A043-F495-4EBA-93AE-C625CD1E13FF}">
-  <ds:schemaRefs>
-    <ds:schemaRef ds:uri="http://schemas.openxmlformats.org/officeDocument/2006/bibliography"/>
-  </ds:schemaRefs>
-</ds:datastoreItem>
 </file>
</xml_diff>

<commit_message>
edit sigma of the noise
</commit_message>
<xml_diff>
--- a/1-19 1-20.docx
+++ b/1-19 1-20.docx
@@ -839,7 +839,7 @@
               <w:rPr>
                 <w:webHidden/>
               </w:rPr>
-              <w:t>7</w:t>
+              <w:t>9</w:t>
             </w:r>
             <w:r>
               <w:rPr>
@@ -926,7 +926,7 @@
               <w:rPr>
                 <w:webHidden/>
               </w:rPr>
-              <w:t>9</w:t>
+              <w:t>10</w:t>
             </w:r>
             <w:r>
               <w:rPr>
@@ -1545,7 +1545,7 @@
             <w:noProof/>
             <w:webHidden/>
           </w:rPr>
-          <w:t>6</w:t>
+          <w:t>7</w:t>
         </w:r>
         <w:r>
           <w:rPr>
@@ -1623,7 +1623,7 @@
             <w:noProof/>
             <w:webHidden/>
           </w:rPr>
-          <w:t>7</w:t>
+          <w:t>8</w:t>
         </w:r>
         <w:r>
           <w:rPr>
@@ -3204,31 +3204,7 @@
               <w:sz w:val="24"/>
               <w:szCs w:val="24"/>
             </w:rPr>
-            <m:t>0.7</m:t>
-          </m:r>
-          <m:r>
-            <w:rPr>
-              <w:rFonts w:ascii="Cambria Math" w:hAnsi="Cambria Math" w:cs="Times New Roman"/>
-              <w:sz w:val="24"/>
-              <w:szCs w:val="24"/>
-            </w:rPr>
-            <m:t>5*</m:t>
-          </m:r>
-          <m:r>
-            <w:rPr>
-              <w:rFonts w:ascii="Cambria Math" w:hAnsi="Cambria Math" w:cs="Times New Roman"/>
-              <w:sz w:val="24"/>
-              <w:szCs w:val="24"/>
-            </w:rPr>
-            <m:t>0.25</m:t>
-          </m:r>
-          <m:r>
-            <w:rPr>
-              <w:rFonts w:ascii="Cambria Math" w:hAnsi="Cambria Math" w:cs="Times New Roman"/>
-              <w:sz w:val="24"/>
-              <w:szCs w:val="24"/>
-            </w:rPr>
-            <m:t xml:space="preserve"> +0.25* </m:t>
+            <m:t xml:space="preserve">0.75*0.25 +0.25* </m:t>
           </m:r>
           <m:sSup>
             <m:sSupPr>
@@ -3268,15 +3244,7 @@
               <w:sz w:val="24"/>
               <w:szCs w:val="24"/>
             </w:rPr>
-            <m:t>=</m:t>
-          </m:r>
-          <m:r>
-            <w:rPr>
-              <w:rFonts w:ascii="Cambria Math" w:hAnsi="Cambria Math" w:cs="Times New Roman"/>
-              <w:sz w:val="24"/>
-              <w:szCs w:val="24"/>
-            </w:rPr>
-            <m:t>0.75</m:t>
+            <m:t>=0.75</m:t>
           </m:r>
         </m:oMath>
       </m:oMathPara>
@@ -5108,12 +5076,45 @@
               <w:keepNext/>
               <w:ind w:left="0"/>
               <w:jc w:val="center"/>
+              <w:rPr>
+                <w:noProof/>
+              </w:rPr>
             </w:pPr>
             <w:r>
               <w:rPr>
                 <w:noProof/>
               </w:rPr>
               <w:t>50 sample</w:t>
+            </w:r>
+          </w:p>
+          <w:p>
+            <w:pPr>
+              <w:keepNext/>
+              <w:ind w:left="0"/>
+              <w:jc w:val="center"/>
+            </w:pPr>
+            <w:r>
+              <w:t>of signal#1</w:t>
+            </w:r>
+          </w:p>
+          <w:p>
+            <w:pPr>
+              <w:keepNext/>
+              <w:ind w:left="0"/>
+              <w:jc w:val="center"/>
+            </w:pPr>
+            <w:r>
+              <w:t>and signal#2</w:t>
+            </w:r>
+          </w:p>
+          <w:p>
+            <w:pPr>
+              <w:keepNext/>
+              <w:ind w:left="0"/>
+              <w:jc w:val="center"/>
+            </w:pPr>
+            <w:r>
+              <w:t>with noise</w:t>
             </w:r>
           </w:p>
         </w:tc>
@@ -5210,6 +5211,39 @@
               <w:t>100 sample</w:t>
             </w:r>
           </w:p>
+          <w:p>
+            <w:pPr>
+              <w:keepNext/>
+              <w:ind w:left="0"/>
+              <w:jc w:val="center"/>
+            </w:pPr>
+            <w:r>
+              <w:t>of signal#1</w:t>
+            </w:r>
+          </w:p>
+          <w:p>
+            <w:pPr>
+              <w:keepNext/>
+              <w:ind w:left="0"/>
+              <w:jc w:val="center"/>
+            </w:pPr>
+            <w:r>
+              <w:t>and signal#2</w:t>
+            </w:r>
+          </w:p>
+          <w:p>
+            <w:pPr>
+              <w:keepNext/>
+              <w:ind w:left="0"/>
+              <w:jc w:val="center"/>
+              <w:rPr>
+                <w:noProof/>
+              </w:rPr>
+            </w:pPr>
+            <w:r>
+              <w:t>with noise</w:t>
+            </w:r>
+          </w:p>
         </w:tc>
       </w:tr>
     </w:tbl>
@@ -5363,7 +5397,7 @@
                 <w:noProof/>
               </w:rPr>
               <w:drawing>
-                <wp:anchor distT="0" distB="0" distL="114300" distR="114300" simplePos="0" relativeHeight="251660288" behindDoc="0" locked="0" layoutInCell="1" allowOverlap="1" wp14:anchorId="0B1E07E4" wp14:editId="060609F9">
+                <wp:anchor distT="0" distB="0" distL="114300" distR="114300" simplePos="0" relativeHeight="251666432" behindDoc="0" locked="0" layoutInCell="1" allowOverlap="1" wp14:anchorId="0B1E07E4" wp14:editId="060609F9">
                   <wp:simplePos x="0" y="0"/>
                   <wp:positionH relativeFrom="column">
                     <wp:posOffset>1049655</wp:posOffset>
@@ -5433,11 +5467,11 @@
           </w:tcPr>
           <w:p>
             <w:pPr>
+              <w:keepNext/>
               <w:ind w:left="0"/>
               <w:jc w:val="center"/>
               <w:rPr>
-                <w:b/>
-                <w:bCs/>
+                <w:noProof/>
               </w:rPr>
             </w:pPr>
             <w:r>
@@ -5445,6 +5479,38 @@
                 <w:noProof/>
               </w:rPr>
               <w:t>50 sample</w:t>
+            </w:r>
+          </w:p>
+          <w:p>
+            <w:pPr>
+              <w:keepNext/>
+              <w:ind w:left="0"/>
+              <w:jc w:val="center"/>
+            </w:pPr>
+            <w:r>
+              <w:t>of signal#1</w:t>
+            </w:r>
+          </w:p>
+          <w:p>
+            <w:pPr>
+              <w:keepNext/>
+              <w:ind w:left="0"/>
+              <w:jc w:val="center"/>
+            </w:pPr>
+            <w:r>
+              <w:t>and signal#2</w:t>
+            </w:r>
+          </w:p>
+          <w:p>
+            <w:pPr>
+              <w:ind w:left="0"/>
+              <w:jc w:val="center"/>
+              <w:rPr>
+                <w:noProof/>
+              </w:rPr>
+            </w:pPr>
+            <w:r>
+              <w:t>with noise</w:t>
             </w:r>
           </w:p>
         </w:tc>
@@ -5530,11 +5596,11 @@
           </w:tcPr>
           <w:p>
             <w:pPr>
+              <w:keepNext/>
               <w:ind w:left="0"/>
               <w:jc w:val="center"/>
               <w:rPr>
-                <w:b/>
-                <w:bCs/>
+                <w:noProof/>
               </w:rPr>
             </w:pPr>
             <w:r>
@@ -5542,6 +5608,38 @@
                 <w:noProof/>
               </w:rPr>
               <w:t>100 sample</w:t>
+            </w:r>
+          </w:p>
+          <w:p>
+            <w:pPr>
+              <w:keepNext/>
+              <w:ind w:left="0"/>
+              <w:jc w:val="center"/>
+            </w:pPr>
+            <w:r>
+              <w:t>of signal#1</w:t>
+            </w:r>
+          </w:p>
+          <w:p>
+            <w:pPr>
+              <w:keepNext/>
+              <w:ind w:left="0"/>
+              <w:jc w:val="center"/>
+            </w:pPr>
+            <w:r>
+              <w:t>and signal#2</w:t>
+            </w:r>
+          </w:p>
+          <w:p>
+            <w:pPr>
+              <w:ind w:left="0"/>
+              <w:jc w:val="center"/>
+              <w:rPr>
+                <w:noProof/>
+              </w:rPr>
+            </w:pPr>
+            <w:r>
+              <w:t>with noise</w:t>
             </w:r>
           </w:p>
         </w:tc>
@@ -5719,7 +5817,7 @@
     <w:tbl>
       <w:tblPr>
         <w:tblStyle w:val="TableGrid"/>
-        <w:tblW w:w="0" w:type="auto"/>
+        <w:tblW w:w="10790" w:type="dxa"/>
         <w:tblLook w:val="04A0" w:firstRow="1" w:lastRow="0" w:firstColumn="1" w:lastColumn="0" w:noHBand="0" w:noVBand="1"/>
       </w:tblPr>
       <w:tblGrid>
@@ -5815,6 +5913,39 @@
               <w:t>50 sample</w:t>
             </w:r>
           </w:p>
+          <w:p>
+            <w:pPr>
+              <w:keepNext/>
+              <w:ind w:left="0"/>
+              <w:jc w:val="center"/>
+            </w:pPr>
+            <w:r>
+              <w:t>of signal#1</w:t>
+            </w:r>
+          </w:p>
+          <w:p>
+            <w:pPr>
+              <w:keepNext/>
+              <w:ind w:left="0"/>
+              <w:jc w:val="center"/>
+            </w:pPr>
+            <w:r>
+              <w:t>and signal#2</w:t>
+            </w:r>
+          </w:p>
+          <w:p>
+            <w:pPr>
+              <w:keepNext/>
+              <w:ind w:left="0"/>
+              <w:jc w:val="center"/>
+              <w:rPr>
+                <w:noProof/>
+              </w:rPr>
+            </w:pPr>
+            <w:r>
+              <w:t>with noise</w:t>
+            </w:r>
+          </w:p>
         </w:tc>
       </w:tr>
       <w:tr>
@@ -5904,6 +6035,39 @@
                 <w:noProof/>
               </w:rPr>
               <w:t>100 sample</w:t>
+            </w:r>
+          </w:p>
+          <w:p>
+            <w:pPr>
+              <w:keepNext/>
+              <w:ind w:left="0"/>
+              <w:jc w:val="center"/>
+            </w:pPr>
+            <w:r>
+              <w:t>of signal#1</w:t>
+            </w:r>
+          </w:p>
+          <w:p>
+            <w:pPr>
+              <w:keepNext/>
+              <w:ind w:left="0"/>
+              <w:jc w:val="center"/>
+            </w:pPr>
+            <w:r>
+              <w:t>and signal#2</w:t>
+            </w:r>
+          </w:p>
+          <w:p>
+            <w:pPr>
+              <w:keepNext/>
+              <w:ind w:left="0"/>
+              <w:jc w:val="center"/>
+              <w:rPr>
+                <w:noProof/>
+              </w:rPr>
+            </w:pPr>
+            <w:r>
+              <w:t>with noise</w:t>
             </w:r>
           </w:p>
         </w:tc>
@@ -6340,13 +6504,7 @@
               <w:rPr>
                 <w:rFonts w:ascii="Cambria Math" w:hAnsi="Cambria Math"/>
               </w:rPr>
-              <m:t>i</m:t>
-            </m:r>
-            <m:r>
-              <w:rPr>
-                <w:rFonts w:ascii="Cambria Math" w:hAnsi="Cambria Math"/>
-              </w:rPr>
-              <m:t>j</m:t>
+              <m:t>ij</m:t>
             </m:r>
           </m:sub>
         </m:sSub>
@@ -6668,14 +6826,9 @@
       <w:r>
         <w:t xml:space="preserve"> “the space vector of the sent pulse.</w:t>
       </w:r>
-      <w:proofErr w:type="gramStart"/>
-      <w:r>
-        <w:t>”</w:t>
-      </w:r>
-      <w:r>
-        <w:t xml:space="preserve"> ,</w:t>
-      </w:r>
-      <w:proofErr w:type="gramEnd"/>
+      <w:r>
+        <w:t>”,</w:t>
+      </w:r>
       <w:r>
         <w:t xml:space="preserve"> and we detect the actual signal space using gaussian probability.</w:t>
       </w:r>
@@ -16934,7 +17087,7 @@
   <w:style w:type="paragraph" w:default="1" w:styleId="Normal">
     <w:name w:val="Normal"/>
     <w:qFormat/>
-    <w:rsid w:val="00A0653C"/>
+    <w:rsid w:val="00AB3B8D"/>
     <w:rPr>
       <w:rFonts w:asciiTheme="majorBidi" w:eastAsiaTheme="minorEastAsia" w:hAnsiTheme="majorBidi" w:cstheme="majorBidi"/>
     </w:rPr>
@@ -17800,28 +17953,28 @@
 </file>
 
 <file path=customXml/item1.xml><?xml version="1.0" encoding="utf-8"?>
-<b:Sources xmlns:b="http://schemas.openxmlformats.org/officeDocument/2006/bibliography" xmlns="http://schemas.openxmlformats.org/officeDocument/2006/bibliography" SelectedStyle="\APASixthEditionOfficeOnline.xsl" StyleName="APA" Version="6"/>
-</file>
-
-<file path=customXml/item2.xml><?xml version="1.0" encoding="utf-8"?>
 <go:gDocsCustomXmlDataStorage xmlns:go="http://customooxmlschemas.google.com/" xmlns:r="http://schemas.openxmlformats.org/officeDocument/2006/relationships">
   <go:docsCustomData xmlns:go="http://customooxmlschemas.google.com/" roundtripDataSignature="AMtx7mi14+y5ihzuBordSARx54cdwfPang==">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</go:docsCustomData>
 </go:gDocsCustomXmlDataStorage>
 </file>
 
-<file path=customXml/itemProps1.xml><?xml version="1.0" encoding="utf-8"?>
-<ds:datastoreItem xmlns:ds="http://schemas.openxmlformats.org/officeDocument/2006/customXml" ds:itemID="{AE69A043-F495-4EBA-93AE-C625CD1E13FF}">
-  <ds:schemaRefs>
-    <ds:schemaRef ds:uri="http://schemas.openxmlformats.org/officeDocument/2006/bibliography"/>
-  </ds:schemaRefs>
-</ds:datastoreItem>
+<file path=customXml/item2.xml><?xml version="1.0" encoding="utf-8"?>
+<b:Sources xmlns:b="http://schemas.openxmlformats.org/officeDocument/2006/bibliography" xmlns="http://schemas.openxmlformats.org/officeDocument/2006/bibliography" SelectedStyle="\APASixthEditionOfficeOnline.xsl" StyleName="APA" Version="6"/>
 </file>
 
-<file path=customXml/itemProps2.xml><?xml version="1.0" encoding="utf-8"?>
+<file path=customXml/itemProps1.xml><?xml version="1.0" encoding="utf-8"?>
 <ds:datastoreItem xmlns:ds="http://schemas.openxmlformats.org/officeDocument/2006/customXml" ds:itemID="{11111111-1234-1234-1234-123412341234}">
   <ds:schemaRefs>
     <ds:schemaRef ds:uri="http://customooxmlschemas.google.com/"/>
     <ds:schemaRef ds:uri="http://schemas.openxmlformats.org/officeDocument/2006/relationships"/>
   </ds:schemaRefs>
 </ds:datastoreItem>
+</file>
+
+<file path=customXml/itemProps2.xml><?xml version="1.0" encoding="utf-8"?>
+<ds:datastoreItem xmlns:ds="http://schemas.openxmlformats.org/officeDocument/2006/customXml" ds:itemID="{AE69A043-F495-4EBA-93AE-C625CD1E13FF}">
+  <ds:schemaRefs>
+    <ds:schemaRef ds:uri="http://schemas.openxmlformats.org/officeDocument/2006/bibliography"/>
+  </ds:schemaRefs>
+</ds:datastoreItem>
 </file>
</xml_diff>